<commit_message>
fix manhattan plot and abbreviations
</commit_message>
<xml_diff>
--- a/biocondutor-regulatory-genomics-workflow.docx
+++ b/biocondutor-regulatory-genomics-workflow.docx
@@ -8199,7 +8199,13 @@
         <w:rPr>
           <w:rStyle w:val="DataTypeTok"/>
         </w:rPr>
-        <w:t xml:space="preserve">legend.position=</w:t>
+        <w:t xml:space="preserve">legend.position =</w:t>
+      </w:r>
+      <w:r>
+        <w:rPr>
+          <w:rStyle w:val="NormalTok"/>
+        </w:rPr>
+        <w:t xml:space="preserve"> </w:t>
       </w:r>
       <w:r>
         <w:rPr>
@@ -8211,7 +8217,73 @@
         <w:rPr>
           <w:rStyle w:val="NormalTok"/>
         </w:rPr>
-        <w:t xml:space="preserve">)</w:t>
+        <w:t xml:space="preserve">,</w:t>
+      </w:r>
+      <w:r>
+        <w:br w:type="textWrapping"/>
+      </w:r>
+      <w:r>
+        <w:rPr>
+          <w:rStyle w:val="NormalTok"/>
+        </w:rPr>
+        <w:t xml:space="preserve">        </w:t>
+      </w:r>
+      <w:r>
+        <w:rPr>
+          <w:rStyle w:val="DataTypeTok"/>
+        </w:rPr>
+        <w:t xml:space="preserve">axis.title.x =</w:t>
+      </w:r>
+      <w:r>
+        <w:rPr>
+          <w:rStyle w:val="NormalTok"/>
+        </w:rPr>
+        <w:t xml:space="preserve"> </w:t>
+      </w:r>
+      <w:r>
+        <w:rPr>
+          <w:rStyle w:val="KeywordTok"/>
+        </w:rPr>
+        <w:t xml:space="preserve">element_blank</w:t>
+      </w:r>
+      <w:r>
+        <w:rPr>
+          <w:rStyle w:val="NormalTok"/>
+        </w:rPr>
+        <w:t xml:space="preserve">(),</w:t>
+      </w:r>
+      <w:r>
+        <w:br w:type="textWrapping"/>
+      </w:r>
+      <w:r>
+        <w:rPr>
+          <w:rStyle w:val="NormalTok"/>
+        </w:rPr>
+        <w:t xml:space="preserve">        </w:t>
+      </w:r>
+      <w:r>
+        <w:rPr>
+          <w:rStyle w:val="DataTypeTok"/>
+        </w:rPr>
+        <w:t xml:space="preserve">axis.text.x =</w:t>
+      </w:r>
+      <w:r>
+        <w:rPr>
+          <w:rStyle w:val="NormalTok"/>
+        </w:rPr>
+        <w:t xml:space="preserve"> </w:t>
+      </w:r>
+      <w:r>
+        <w:rPr>
+          <w:rStyle w:val="KeywordTok"/>
+        </w:rPr>
+        <w:t xml:space="preserve">element_blank</w:t>
+      </w:r>
+      <w:r>
+        <w:rPr>
+          <w:rStyle w:val="NormalTok"/>
+        </w:rPr>
+        <w:t xml:space="preserve">())</w:t>
       </w:r>
     </w:p>
     <w:p>
@@ -8221,7 +8293,7 @@
       <w:r>
         <w:drawing>
           <wp:inline>
-            <wp:extent cx="5334000" cy="4000500"/>
+            <wp:extent cx="5334000" cy="6223000"/>
             <wp:effectExtent b="0" l="0" r="0" t="0"/>
             <wp:docPr descr="Manhattan plot showing variants significantly associated with SLE." title="" id="1" name="Picture"/>
             <a:graphic>
@@ -8242,7 +8314,7 @@
                   <pic:spPr bwMode="auto">
                     <a:xfrm>
                       <a:off x="0" y="0"/>
-                      <a:ext cx="5334000" cy="4000500"/>
+                      <a:ext cx="5334000" cy="6223000"/>
                     </a:xfrm>
                     <a:prstGeom prst="rect">
                       <a:avLst/>
@@ -8668,7 +8740,7 @@
         <w:rPr>
           <w:rStyle w:val="VerbatimChar"/>
         </w:rPr>
-        <w:t xml:space="preserve">## # Creation time: 2017-12-27 14:51:45 +0000 (Wed, 27 Dec 2017)</w:t>
+        <w:t xml:space="preserve">## # Creation time: 2018-01-10 11:50:27 +0000 (Wed, 10 Jan 2018)</w:t>
       </w:r>
       <w:r>
         <w:br w:type="textWrapping"/>
@@ -22809,7 +22881,7 @@
         <w:t xml:space="preserve">DHS: DNase I hypersensitive site</w:t>
       </w:r>
       <w:r>
-        <w:t xml:space="preserve"> </w:t>
+        <w:br w:type="textWrapping"/>
       </w:r>
       <w:r>
         <w:t xml:space="preserve">eQTL: expression quantitative trait locus</w:t>
@@ -23667,7 +23739,7 @@
     </w:lvl>
   </w:abstractNum>
   <w:abstractNum w:abstractNumId="990">
-    <w:nsid w:val="b36d7d52"/>
+    <w:nsid w:val="b2de36d8"/>
     <w:multiLevelType w:val="multilevel"/>
     <w:lvl w:ilvl="0">
       <w:numFmt w:val="bullet"/>

</xml_diff>

<commit_message>
tidy up for submission
</commit_message>
<xml_diff>
--- a/biocondutor-regulatory-genomics-workflow.docx
+++ b/biocondutor-regulatory-genomics-workflow.docx
@@ -901,7 +901,7 @@
         <w:t xml:space="preserve"> </w:t>
       </w:r>
       <w:r>
-        <w:t xml:space="preserve">Increasing the success rates of drug discovery programmes would be transformative to the pharmaceutical industry and significantly improve patientsâ€™ access to medicines.</w:t>
+        <w:t xml:space="preserve">Increasing the success rates of drug discovery programmes would be transformative to the pharmaceutical industry and significantly improve patients’ access to medicines.</w:t>
       </w:r>
       <w:r>
         <w:t xml:space="preserve"> </w:t>
@@ -1354,7 +1354,16 @@
         <w:t xml:space="preserve"> </w:t>
       </w:r>
       <w:r>
-        <w:t xml:space="preserve">and promoter capture Hi-C data [Javierre2016].</w:t>
+        <w:t xml:space="preserve">and promoter capture Hi-C data</w:t>
+      </w:r>
+      <w:r>
+        <w:t xml:space="preserve"> </w:t>
+      </w:r>
+      <w:r>
+        <w:t xml:space="preserve">[25]</w:t>
+      </w:r>
+      <w:r>
+        <w:t xml:space="preserve">.</w:t>
       </w:r>
     </w:p>
     <w:p>
@@ -5642,7 +5651,7 @@
         <w:t xml:space="preserve"> </w:t>
       </w:r>
       <w:r>
-        <w:t xml:space="preserve">packages for drawing the heatmap (Figure @ref(fig:heatmap)):</w:t>
+        <w:t xml:space="preserve">packages for drawing the heatmap (Figure @ref(fig:heatmap)).</w:t>
       </w:r>
     </w:p>
     <w:p>
@@ -5851,7 +5860,7 @@
         <w:pStyle w:val="BodyText"/>
       </w:pPr>
       <w:r>
-        <w:t xml:space="preserve">Similarly, we can perform a principal component analysis (PCA) on the most variable 500 genes (Figure @ref(fig:pca)):</w:t>
+        <w:t xml:space="preserve">Similarly, we can perform a principal component analysis (PCA) on the most variable 500 genes (Figure @ref(fig:pca)).</w:t>
       </w:r>
     </w:p>
     <w:p>
@@ -6411,7 +6420,7 @@
         <w:pStyle w:val="FirstParagraph"/>
       </w:pPr>
       <w:r>
-        <w:t xml:space="preserve">We can also visualise the log fold changes using an MA plot (Figure @ref(fig:maplot)):</w:t>
+        <w:t xml:space="preserve">We can also visualise the log fold changes using an MA plot (Figure @ref(fig:maplot)).</w:t>
       </w:r>
     </w:p>
     <w:p>
@@ -7762,7 +7771,16 @@
         <w:pStyle w:val="FirstParagraph"/>
       </w:pPr>
       <w:r>
-        <w:t xml:space="preserve">SNPs is a</w:t>
+        <w:rPr>
+          <w:rStyle w:val="VerbatimChar"/>
+        </w:rPr>
+        <w:t xml:space="preserve">snps</w:t>
+      </w:r>
+      <w:r>
+        <w:t xml:space="preserve"> </w:t>
+      </w:r>
+      <w:r>
+        <w:t xml:space="preserve">is a</w:t>
       </w:r>
       <w:r>
         <w:t xml:space="preserve"> </w:t>
@@ -8740,7 +8758,7 @@
         <w:rPr>
           <w:rStyle w:val="VerbatimChar"/>
         </w:rPr>
-        <w:t xml:space="preserve">## # Creation time: 2018-01-10 11:50:27 +0000 (Wed, 10 Jan 2018)</w:t>
+        <w:t xml:space="preserve">## # Creation time: 2018-01-10 16:38:24 +0000 (Wed, 10 Jan 2018)</w:t>
       </w:r>
       <w:r>
         <w:br w:type="textWrapping"/>
@@ -10489,7 +10507,7 @@
         <w:t xml:space="preserve"> </w:t>
       </w:r>
       <w:r>
-        <w:t xml:space="preserve">(Figure @ref(fig:barplot)):</w:t>
+        <w:t xml:space="preserve">(Figure @ref(fig:barplot)).</w:t>
       </w:r>
     </w:p>
     <w:p>
@@ -23739,7 +23757,7 @@
     </w:lvl>
   </w:abstractNum>
   <w:abstractNum w:abstractNumId="990">
-    <w:nsid w:val="b2de36d8"/>
+    <w:nsid w:val="c4f49016"/>
     <w:multiLevelType w:val="multilevel"/>
     <w:lvl w:ilvl="0">
       <w:numFmt w:val="bullet"/>

</xml_diff>

<commit_message>
fix issues found in V2 proof
</commit_message>
<xml_diff>
--- a/biocondutor-regulatory-genomics-workflow.docx
+++ b/biocondutor-regulatory-genomics-workflow.docx
@@ -406,18 +406,6 @@
         <w:t xml:space="preserve"> </w:t>
       </w:r>
       <w:r>
-        <w:t xml:space="preserve">and</w:t>
-      </w:r>
-      <w:r>
-        <w:t xml:space="preserve"> </w:t>
-      </w:r>
-      <w:r>
-        <w:t xml:space="preserve">complex</w:t>
-      </w:r>
-      <w:r>
-        <w:t xml:space="preserve"> </w:t>
-      </w:r>
-      <w:r>
         <w:t xml:space="preserve">diseases,</w:t>
       </w:r>
       <w:r>
@@ -472,7 +460,7 @@
         <w:t xml:space="preserve"> </w:t>
       </w:r>
       <w:r>
-        <w:t xml:space="preserve">limit</w:t>
+        <w:t xml:space="preserve">limits</w:t>
       </w:r>
       <w:r>
         <w:t xml:space="preserve"> </w:t>
@@ -999,42 +987,87 @@
       <w:r>
         <w:t xml:space="preserve">.</w:t>
       </w:r>
+      <w:r>
+        <w:t xml:space="preserve"> </w:t>
+      </w:r>
+      <w:r>
+        <w:t xml:space="preserve">Target selection, the first step in drug discovery programmes, is thus a critical decision point.</w:t>
+      </w:r>
+      <w:r>
+        <w:t xml:space="preserve"> </w:t>
+      </w:r>
+      <w:r>
+        <w:t xml:space="preserve">It has previously been shown that therapeutic targets with a genetic link to the disease under investigation are more likely to progress through the drug discovery pipeline, suggesting that genetics can be used as a tool to prioritise and validate drug targets in early discovery</w:t>
+      </w:r>
+      <w:r>
+        <w:t xml:space="preserve"> </w:t>
+      </w:r>
+      <w:r>
+        <w:t xml:space="preserve">[5, 6]</w:t>
+      </w:r>
+      <w:r>
+        <w:t xml:space="preserve">.</w:t>
+      </w:r>
     </w:p>
     <w:p>
       <w:pPr>
         <w:pStyle w:val="BodyText"/>
       </w:pPr>
       <w:r>
-        <w:t xml:space="preserve">Target selection, the first step in drug discovery programmes, is thus a critical decision point.</w:t>
-      </w:r>
-      <w:r>
-        <w:t xml:space="preserve"> </w:t>
-      </w:r>
-      <w:r>
-        <w:t xml:space="preserve">It has previously been shown that therapeutic targets with a genetic link to the disease under investigation are more likely to progress through the drug discovery pipeline, suggesting that genetics can be used as a tool to prioritise and validate drug targets in early discovery</w:t>
-      </w:r>
-      <w:r>
-        <w:t xml:space="preserve"> </w:t>
-      </w:r>
-      <w:r>
-        <w:t xml:space="preserve">[5, 6]</w:t>
+        <w:t xml:space="preserve">One of the biggest challenges in translating findings from genome-wide association studies (GWASs) to therapies is that the great majority of single nucleotide polymorphisms (SNPs) associated with disease are found in non-coding regions of the genome, and therefore cannot be easily linked to a target gene</w:t>
+      </w:r>
+      <w:r>
+        <w:t xml:space="preserve"> </w:t>
+      </w:r>
+      <w:r>
+        <w:t xml:space="preserve">[7]</w:t>
       </w:r>
       <w:r>
         <w:t xml:space="preserve">.</w:t>
       </w:r>
+      <w:r>
+        <w:t xml:space="preserve"> </w:t>
+      </w:r>
+      <w:r>
+        <w:t xml:space="preserve">Many of these SNPs could be regulatory variants, affecting the expression of nearby or distal genes by interfering with the transcriptional process</w:t>
+      </w:r>
+      <w:r>
+        <w:t xml:space="preserve"> </w:t>
+      </w:r>
+      <w:r>
+        <w:t xml:space="preserve">[8]</w:t>
+      </w:r>
+      <w:r>
+        <w:t xml:space="preserve">.</w:t>
+      </w:r>
     </w:p>
     <w:p>
       <w:pPr>
         <w:pStyle w:val="BodyText"/>
       </w:pPr>
       <w:r>
-        <w:t xml:space="preserve">One of the biggest challenges in translating findings from genome-wide association studies (GWASs) to therapies is that the great majority of single nucleotide polymorphisms (SNPs) associated with disease are found in non-coding regions of the genome, and therefore cannot be easily linked to a target gene</w:t>
-      </w:r>
-      <w:r>
-        <w:t xml:space="preserve"> </w:t>
-      </w:r>
-      <w:r>
-        <w:t xml:space="preserve">[7]</w:t>
+        <w:t xml:space="preserve">The most established way to map disease-associated regulatory variants to target genes is to use expression quantitative trait loci (eQTLs)</w:t>
+      </w:r>
+      <w:r>
+        <w:t xml:space="preserve"> </w:t>
+      </w:r>
+      <w:r>
+        <w:t xml:space="preserve">[9]</w:t>
+      </w:r>
+      <w:r>
+        <w:t xml:space="preserve">, variants that affect the expression of specific genes.</w:t>
+      </w:r>
+      <w:r>
+        <w:t xml:space="preserve"> </w:t>
+      </w:r>
+      <w:r>
+        <w:t xml:space="preserve">The GTEx consortium profiled eQTLs across 44 human tissues by performing a large-scale mapping of genome-wide correlations between genetic variants and gene expression</w:t>
+      </w:r>
+      <w:r>
+        <w:t xml:space="preserve"> </w:t>
+      </w:r>
+      <w:r>
+        <w:t xml:space="preserve">[10]</w:t>
       </w:r>
       <w:r>
         <w:t xml:space="preserve">.</w:t>
@@ -1042,55 +1075,6 @@
       <w:r>
         <w:t xml:space="preserve"> </w:t>
       </w:r>
-      <w:r>
-        <w:t xml:space="preserve">Many of these SNPs could be regulatory variants, affecting the expression of nearby or distal genes by interfering with the transcriptional process</w:t>
-      </w:r>
-      <w:r>
-        <w:t xml:space="preserve"> </w:t>
-      </w:r>
-      <w:r>
-        <w:t xml:space="preserve">[8]</w:t>
-      </w:r>
-      <w:r>
-        <w:t xml:space="preserve">.</w:t>
-      </w:r>
-    </w:p>
-    <w:p>
-      <w:pPr>
-        <w:pStyle w:val="BodyText"/>
-      </w:pPr>
-      <w:r>
-        <w:t xml:space="preserve">The most established way to map disease-associated regulatory variants to target genes is to use expression quantitative trait loci (eQTLs)</w:t>
-      </w:r>
-      <w:r>
-        <w:t xml:space="preserve"> </w:t>
-      </w:r>
-      <w:r>
-        <w:t xml:space="preserve">[9]</w:t>
-      </w:r>
-      <w:r>
-        <w:t xml:space="preserve">, variants that affect the expression of specific genes.</w:t>
-      </w:r>
-      <w:r>
-        <w:t xml:space="preserve"> </w:t>
-      </w:r>
-      <w:r>
-        <w:t xml:space="preserve">The GTEx consortium profiled eQTLs across 44 human tissues by performing a large-scale mapping of genome-wide correlations between genetic variants and gene expression</w:t>
-      </w:r>
-      <w:r>
-        <w:t xml:space="preserve"> </w:t>
-      </w:r>
-      <w:r>
-        <w:t xml:space="preserve">[10]</w:t>
-      </w:r>
-      <w:r>
-        <w:t xml:space="preserve">.</w:t>
-      </w:r>
-    </w:p>
-    <w:p>
-      <w:pPr>
-        <w:pStyle w:val="BodyText"/>
-      </w:pPr>
       <w:r>
         <w:t xml:space="preserve">However, depending on the power of the study, it might not be possible to detect all existing regulatory variants as eQTLs.</w:t>
       </w:r>
@@ -5938,7 +5922,19 @@
         <w:t xml:space="preserve">p</w:t>
       </w:r>
       <w:r>
-        <w:t xml:space="preserve">-values lower than 1e-25 are truncated in the figure:</w:t>
+        <w:t xml:space="preserve">-values lower than 1 x 10</w:t>
+      </w:r>
+      <w:r>
+        <w:rPr>
+          <w:vertAlign w:val="superscript"/>
+        </w:rPr>
+        <w:t xml:space="preserve">-25</w:t>
+      </w:r>
+      <w:r>
+        <w:t xml:space="preserve"> </w:t>
+      </w:r>
+      <w:r>
+        <w:t xml:space="preserve">are truncated in the figure:</w:t>
       </w:r>
     </w:p>
     <w:p>
@@ -11835,7 +11831,7 @@
         <w:pStyle w:val="FirstParagraph"/>
       </w:pPr>
       <w:r>
-        <w:t xml:space="preserve">We can now check if any of these genes is differentially expressed in our RNA-seq data:</w:t>
+        <w:t xml:space="preserve">Let’s check if any of these genes is differentially expressed in our RNA-seq data:</w:t>
       </w:r>
     </w:p>
     <w:p>
@@ -15439,6 +15435,14 @@
       <w:r>
         <w:t xml:space="preserve">These genes are involved in key inflammatory signalling pathways and some of them could develop into therapeutic targets for SLE.</w:t>
       </w:r>
+    </w:p>
+    <w:p>
+      <w:pPr>
+        <w:pStyle w:val="BodyText"/>
+      </w:pPr>
+      <w:r>
+        <w:t xml:space="preserve">The workflow also demonstrates some real-world challenges encountered when working with genomic data from different sources, such as the use of different genome assemblies and gene annotation systems, the parsing of files with custom formats into Bioconductor objects and the mapping of genomic locations to genes.</w:t>
+      </w:r>
       <w:r>
         <w:t xml:space="preserve"> </w:t>
       </w:r>
@@ -15492,14 +15496,6 @@
       </w:r>
       <w:r>
         <w:t xml:space="preserve">We refer the reader to these publications and package vignettes for examples.</w:t>
-      </w:r>
-    </w:p>
-    <w:p>
-      <w:pPr>
-        <w:pStyle w:val="BodyText"/>
-      </w:pPr>
-      <w:r>
-        <w:t xml:space="preserve">While simplified, the workflow also demonstrates some real-world challenges encountered when working with genomic data from different sources, such as the use of different genome assemblies and gene annotation systems, the parsing of files with custom formats into Bioconductor objects and the mapping of genomic locations to genes.</w:t>
       </w:r>
     </w:p>
     <w:p>
@@ -16402,7 +16398,7 @@
     </w:lvl>
   </w:abstractNum>
   <w:abstractNum w:abstractNumId="990">
-    <w:nsid w:val="6825c368"/>
+    <w:nsid w:val="31177586"/>
     <w:multiLevelType w:val="multilevel"/>
     <w:lvl w:ilvl="0">
       <w:numFmt w:val="bullet"/>

</xml_diff>